<commit_message>
Update Log Book dan Contoh for
</commit_message>
<xml_diff>
--- a/Log Book.docx
+++ b/Log Book.docx
@@ -143,17 +143,9 @@
     </w:p>
     <w:p/>
     <w:p>
-      <w:bookmarkStart w:id="0" w:name="_GoBack"/>
-      <w:bookmarkEnd w:id="0"/>
       <w:r>
         <w:lastRenderedPageBreak/>
-        <w:t>Tanggal : 0</w:t>
-      </w:r>
-      <w:r>
-        <w:t>2</w:t>
-      </w:r>
-      <w:r>
-        <w:t xml:space="preserve"> Juni 2015</w:t>
+        <w:t>Tanggal : 02 Juni 2015</w:t>
       </w:r>
       <w:r>
         <w:br/>
@@ -174,69 +166,48 @@
         </w:numPr>
       </w:pPr>
       <w:r>
-        <w:t>Mustafa Salim -&gt; melakukan customize style dan menambahkan slide Materi Pembelajaran</w:t>
-      </w:r>
-      <w:r>
-        <w:t>.</w:t>
-      </w:r>
-    </w:p>
-    <w:p>
-      <w:pPr>
-        <w:pStyle w:val="ListParagraph"/>
-        <w:numPr>
-          <w:ilvl w:val="0"/>
-          <w:numId w:val="1"/>
-        </w:numPr>
-      </w:pPr>
-      <w:r>
-        <w:t>Kevin Bowie -&gt; me</w:t>
-      </w:r>
-      <w:r>
-        <w:t>nambahkan slide C++ Style</w:t>
-      </w:r>
-      <w:r>
-        <w:t>.</w:t>
-      </w:r>
-    </w:p>
-    <w:p>
-      <w:pPr>
-        <w:pStyle w:val="ListParagraph"/>
-        <w:numPr>
-          <w:ilvl w:val="0"/>
-          <w:numId w:val="1"/>
-        </w:numPr>
-      </w:pPr>
-      <w:r>
-        <w:t>Alvin Yaputra -&gt; me</w:t>
-      </w:r>
-      <w:r>
-        <w:t>nambahkan slide C Style</w:t>
-      </w:r>
-      <w:r>
-        <w:t>.</w:t>
-      </w:r>
-    </w:p>
-    <w:p>
-      <w:pPr>
-        <w:pStyle w:val="ListParagraph"/>
-        <w:numPr>
-          <w:ilvl w:val="0"/>
-          <w:numId w:val="1"/>
-        </w:numPr>
-      </w:pPr>
-      <w:r>
-        <w:t>Tommy -&gt; melakukan customize style dan menam</w:t>
-      </w:r>
-      <w:r>
-        <w:t>bahkan slide Deskripsi.</w:t>
-      </w:r>
-    </w:p>
-    <w:p>
-      <w:r>
-        <w:t xml:space="preserve">Daily Scrum Meeting : </w:t>
-      </w:r>
-      <w:r>
-        <w:t>melakukan kustomisasi style dan menambahkan beberapa slide pembelajaran.</w:t>
+        <w:t>Mustafa Salim -&gt; melakukan customize style dan menambahkan slide Materi Pembelajaran.</w:t>
+      </w:r>
+    </w:p>
+    <w:p>
+      <w:pPr>
+        <w:pStyle w:val="ListParagraph"/>
+        <w:numPr>
+          <w:ilvl w:val="0"/>
+          <w:numId w:val="1"/>
+        </w:numPr>
+      </w:pPr>
+      <w:r>
+        <w:t>Kevin Bowie -&gt; menambahkan slide C++ Style.</w:t>
+      </w:r>
+    </w:p>
+    <w:p>
+      <w:pPr>
+        <w:pStyle w:val="ListParagraph"/>
+        <w:numPr>
+          <w:ilvl w:val="0"/>
+          <w:numId w:val="1"/>
+        </w:numPr>
+      </w:pPr>
+      <w:r>
+        <w:t>Alvin Yaputra -&gt; menambahkan slide C Style.</w:t>
+      </w:r>
+    </w:p>
+    <w:p>
+      <w:pPr>
+        <w:pStyle w:val="ListParagraph"/>
+        <w:numPr>
+          <w:ilvl w:val="0"/>
+          <w:numId w:val="1"/>
+        </w:numPr>
+      </w:pPr>
+      <w:r>
+        <w:t>Tommy -&gt; melakukan customize style dan menambahkan slide Deskripsi.</w:t>
+      </w:r>
+    </w:p>
+    <w:p>
+      <w:r>
+        <w:t>Daily Scrum Meeting : melakukan kustomisasi style dan menambahkan beberapa slide pembelajaran.</w:t>
       </w:r>
     </w:p>
     <w:p>
@@ -255,6 +226,321 @@
       </w:r>
     </w:p>
     <w:p/>
+    <w:p/>
+    <w:p/>
+    <w:p/>
+    <w:p/>
+    <w:p/>
+    <w:p/>
+    <w:p/>
+    <w:p/>
+    <w:p/>
+    <w:p>
+      <w:r>
+        <w:lastRenderedPageBreak/>
+        <w:t>Tanggal : 0</w:t>
+      </w:r>
+      <w:r>
+        <w:t>3</w:t>
+      </w:r>
+      <w:r>
+        <w:t xml:space="preserve"> Juni 2015</w:t>
+      </w:r>
+      <w:r>
+        <w:br/>
+        <w:t>Scrum Master : Tommy</w:t>
+      </w:r>
+    </w:p>
+    <w:p>
+      <w:r>
+        <w:t>Kegiatan :</w:t>
+      </w:r>
+    </w:p>
+    <w:p>
+      <w:pPr>
+        <w:pStyle w:val="ListParagraph"/>
+        <w:numPr>
+          <w:ilvl w:val="0"/>
+          <w:numId w:val="1"/>
+        </w:numPr>
+      </w:pPr>
+      <w:r>
+        <w:t xml:space="preserve">Mustafa Salim -&gt; </w:t>
+      </w:r>
+      <w:r>
+        <w:t>menambahkan slide cara deklarasi dan definisi variabel, slide tambahan C++ Style dan If-Else</w:t>
+      </w:r>
+      <w:r>
+        <w:t>.</w:t>
+      </w:r>
+    </w:p>
+    <w:p>
+      <w:pPr>
+        <w:pStyle w:val="ListParagraph"/>
+        <w:numPr>
+          <w:ilvl w:val="0"/>
+          <w:numId w:val="1"/>
+        </w:numPr>
+      </w:pPr>
+      <w:r>
+        <w:t xml:space="preserve">Kevin Bowie -&gt; menambahkan slide </w:t>
+      </w:r>
+      <w:r>
+        <w:t>Tipe Data</w:t>
+      </w:r>
+      <w:r>
+        <w:t>.</w:t>
+      </w:r>
+    </w:p>
+    <w:p>
+      <w:pPr>
+        <w:pStyle w:val="ListParagraph"/>
+        <w:numPr>
+          <w:ilvl w:val="0"/>
+          <w:numId w:val="1"/>
+        </w:numPr>
+      </w:pPr>
+      <w:r>
+        <w:t>Alvin Yaputra -&gt; menambahkan slide</w:t>
+      </w:r>
+      <w:r>
+        <w:t xml:space="preserve"> contoh penggunaan </w:t>
+      </w:r>
+      <w:r>
+        <w:t>C Style.</w:t>
+      </w:r>
+    </w:p>
+    <w:p>
+      <w:pPr>
+        <w:pStyle w:val="ListParagraph"/>
+        <w:numPr>
+          <w:ilvl w:val="0"/>
+          <w:numId w:val="1"/>
+        </w:numPr>
+      </w:pPr>
+      <w:r>
+        <w:t xml:space="preserve">Tommy -&gt; </w:t>
+      </w:r>
+      <w:r>
+        <w:t>menambahkan slide contoh C++ Style dan update log book</w:t>
+      </w:r>
+      <w:r>
+        <w:t>.</w:t>
+      </w:r>
+    </w:p>
+    <w:p>
+      <w:r>
+        <w:t>Daily Scrum Meeting : menambahkan beberapa slide tambahan sesuai dengan kesepakatan diawal</w:t>
+      </w:r>
+      <w:r>
+        <w:t>.</w:t>
+      </w:r>
+    </w:p>
+    <w:p>
+      <w:pPr>
+        <w:jc w:val="center"/>
+      </w:pPr>
+      <w:r>
+        <w:t>Progress : 25%</w:t>
+      </w:r>
+    </w:p>
+    <w:p>
+      <w:pPr>
+        <w:jc w:val="center"/>
+      </w:pPr>
+      <w:r>
+        <w:pict>
+          <v:shape id="_x0000_i1027" type="#_x0000_t75" style="width:468pt;height:282.75pt">
+            <v:imagedata r:id="rId7" o:title="trello 3"/>
+          </v:shape>
+        </w:pict>
+      </w:r>
+    </w:p>
+    <w:p>
+      <w:pPr>
+        <w:jc w:val="center"/>
+      </w:pPr>
+    </w:p>
+    <w:p>
+      <w:pPr>
+        <w:jc w:val="center"/>
+      </w:pPr>
+    </w:p>
+    <w:p>
+      <w:pPr>
+        <w:jc w:val="center"/>
+      </w:pPr>
+    </w:p>
+    <w:p>
+      <w:pPr>
+        <w:jc w:val="center"/>
+      </w:pPr>
+    </w:p>
+    <w:p>
+      <w:pPr>
+        <w:jc w:val="center"/>
+      </w:pPr>
+    </w:p>
+    <w:p>
+      <w:pPr>
+        <w:jc w:val="center"/>
+      </w:pPr>
+    </w:p>
+    <w:p>
+      <w:pPr>
+        <w:jc w:val="center"/>
+      </w:pPr>
+    </w:p>
+    <w:p>
+      <w:r>
+        <w:lastRenderedPageBreak/>
+        <w:t>Tanggal : 0</w:t>
+      </w:r>
+      <w:r>
+        <w:t>4</w:t>
+      </w:r>
+      <w:r>
+        <w:t xml:space="preserve"> Juni 2015</w:t>
+      </w:r>
+      <w:r>
+        <w:br/>
+        <w:t>Scrum Master : Tommy</w:t>
+      </w:r>
+    </w:p>
+    <w:p>
+      <w:r>
+        <w:t>Kegiatan :</w:t>
+      </w:r>
+    </w:p>
+    <w:p>
+      <w:pPr>
+        <w:pStyle w:val="ListParagraph"/>
+        <w:numPr>
+          <w:ilvl w:val="0"/>
+          <w:numId w:val="1"/>
+        </w:numPr>
+      </w:pPr>
+      <w:r>
+        <w:t xml:space="preserve">Mustafa Salim -&gt; </w:t>
+      </w:r>
+      <w:r>
+        <w:t>menambahkan slide Percabangan Switch-Case</w:t>
+      </w:r>
+      <w:r>
+        <w:t>.</w:t>
+      </w:r>
+    </w:p>
+    <w:p>
+      <w:pPr>
+        <w:pStyle w:val="ListParagraph"/>
+        <w:numPr>
+          <w:ilvl w:val="0"/>
+          <w:numId w:val="1"/>
+        </w:numPr>
+      </w:pPr>
+      <w:r>
+        <w:t>K</w:t>
+      </w:r>
+      <w:r>
+        <w:t>evin Bowie -&gt; menambahkan slide Contoh If dan slide Looping</w:t>
+      </w:r>
+      <w:r>
+        <w:t>.</w:t>
+      </w:r>
+    </w:p>
+    <w:p>
+      <w:pPr>
+        <w:pStyle w:val="ListParagraph"/>
+        <w:numPr>
+          <w:ilvl w:val="0"/>
+          <w:numId w:val="1"/>
+        </w:numPr>
+      </w:pPr>
+      <w:r>
+        <w:t xml:space="preserve">Alvin Yaputra -&gt; menambahkan slide </w:t>
+      </w:r>
+      <w:r>
+        <w:t>Percabangan</w:t>
+      </w:r>
+      <w:r>
+        <w:t>.</w:t>
+      </w:r>
+    </w:p>
+    <w:p>
+      <w:pPr>
+        <w:pStyle w:val="ListParagraph"/>
+        <w:numPr>
+          <w:ilvl w:val="0"/>
+          <w:numId w:val="1"/>
+        </w:numPr>
+      </w:pPr>
+      <w:r>
+        <w:t xml:space="preserve">Tommy -&gt; </w:t>
+      </w:r>
+      <w:r>
+        <w:t>mengedit slide Tambahan C++ Style dan Slide Contoh If-Else</w:t>
+      </w:r>
+      <w:r>
+        <w:t>.</w:t>
+      </w:r>
+    </w:p>
+    <w:p>
+      <w:r>
+        <w:t>Daily Scrum Meeting :</w:t>
+      </w:r>
+    </w:p>
+    <w:p>
+      <w:pPr>
+        <w:pStyle w:val="ListParagraph"/>
+        <w:numPr>
+          <w:ilvl w:val="0"/>
+          <w:numId w:val="2"/>
+        </w:numPr>
+      </w:pPr>
+      <w:bookmarkStart w:id="0" w:name="_GoBack"/>
+      <w:bookmarkEnd w:id="0"/>
+      <w:r>
+        <w:t>menyelesaikan sprint backlog awal yaitu Customize Style, Daftar Isi, Sintaks Dasar, Tipe data, dan Percabangan</w:t>
+      </w:r>
+      <w:r>
+        <w:t>.</w:t>
+      </w:r>
+    </w:p>
+    <w:p>
+      <w:pPr>
+        <w:pStyle w:val="ListParagraph"/>
+        <w:numPr>
+          <w:ilvl w:val="0"/>
+          <w:numId w:val="2"/>
+        </w:numPr>
+      </w:pPr>
+      <w:r>
+        <w:t>Menambahkan Sprint Backlog Baru.</w:t>
+      </w:r>
+    </w:p>
+    <w:p>
+      <w:pPr>
+        <w:jc w:val="center"/>
+      </w:pPr>
+      <w:r>
+        <w:t>Progress : 3</w:t>
+      </w:r>
+      <w:r>
+        <w:t>5%</w:t>
+      </w:r>
+    </w:p>
+    <w:p>
+      <w:pPr>
+        <w:jc w:val="center"/>
+      </w:pPr>
+      <w:r>
+        <w:pict>
+          <v:shape id="_x0000_i1028" type="#_x0000_t75" style="width:468pt;height:220.5pt">
+            <v:imagedata r:id="rId8" o:title="trello 4"/>
+          </v:shape>
+        </w:pict>
+      </w:r>
+    </w:p>
     <w:sectPr>
       <w:pgSz w:w="12240" w:h="15840"/>
       <w:pgMar w:top="1440" w:right="1440" w:bottom="1440" w:left="1440" w:header="720" w:footer="720" w:gutter="0"/>
@@ -380,8 +666,123 @@
       </w:rPr>
     </w:lvl>
   </w:abstractNum>
+  <w:abstractNum w:abstractNumId="1">
+    <w:nsid w:val="63632713"/>
+    <w:multiLevelType w:val="hybridMultilevel"/>
+    <w:tmpl w:val="B4687F0E"/>
+    <w:lvl w:ilvl="0" w:tplc="7A767E8E">
+      <w:numFmt w:val="bullet"/>
+      <w:lvlText w:val="-"/>
+      <w:lvlJc w:val="left"/>
+      <w:pPr>
+        <w:ind w:left="720" w:hanging="360"/>
+      </w:pPr>
+      <w:rPr>
+        <w:rFonts w:ascii="Calibri" w:eastAsiaTheme="minorHAnsi" w:hAnsi="Calibri" w:cstheme="minorBidi" w:hint="default"/>
+      </w:rPr>
+    </w:lvl>
+    <w:lvl w:ilvl="1" w:tplc="04090003" w:tentative="1">
+      <w:start w:val="1"/>
+      <w:numFmt w:val="bullet"/>
+      <w:lvlText w:val="o"/>
+      <w:lvlJc w:val="left"/>
+      <w:pPr>
+        <w:ind w:left="1440" w:hanging="360"/>
+      </w:pPr>
+      <w:rPr>
+        <w:rFonts w:ascii="Courier New" w:hAnsi="Courier New" w:cs="Courier New" w:hint="default"/>
+      </w:rPr>
+    </w:lvl>
+    <w:lvl w:ilvl="2" w:tplc="04090005" w:tentative="1">
+      <w:start w:val="1"/>
+      <w:numFmt w:val="bullet"/>
+      <w:lvlText w:val=""/>
+      <w:lvlJc w:val="left"/>
+      <w:pPr>
+        <w:ind w:left="2160" w:hanging="360"/>
+      </w:pPr>
+      <w:rPr>
+        <w:rFonts w:ascii="Wingdings" w:hAnsi="Wingdings" w:hint="default"/>
+      </w:rPr>
+    </w:lvl>
+    <w:lvl w:ilvl="3" w:tplc="04090001" w:tentative="1">
+      <w:start w:val="1"/>
+      <w:numFmt w:val="bullet"/>
+      <w:lvlText w:val=""/>
+      <w:lvlJc w:val="left"/>
+      <w:pPr>
+        <w:ind w:left="2880" w:hanging="360"/>
+      </w:pPr>
+      <w:rPr>
+        <w:rFonts w:ascii="Symbol" w:hAnsi="Symbol" w:hint="default"/>
+      </w:rPr>
+    </w:lvl>
+    <w:lvl w:ilvl="4" w:tplc="04090003" w:tentative="1">
+      <w:start w:val="1"/>
+      <w:numFmt w:val="bullet"/>
+      <w:lvlText w:val="o"/>
+      <w:lvlJc w:val="left"/>
+      <w:pPr>
+        <w:ind w:left="3600" w:hanging="360"/>
+      </w:pPr>
+      <w:rPr>
+        <w:rFonts w:ascii="Courier New" w:hAnsi="Courier New" w:cs="Courier New" w:hint="default"/>
+      </w:rPr>
+    </w:lvl>
+    <w:lvl w:ilvl="5" w:tplc="04090005" w:tentative="1">
+      <w:start w:val="1"/>
+      <w:numFmt w:val="bullet"/>
+      <w:lvlText w:val=""/>
+      <w:lvlJc w:val="left"/>
+      <w:pPr>
+        <w:ind w:left="4320" w:hanging="360"/>
+      </w:pPr>
+      <w:rPr>
+        <w:rFonts w:ascii="Wingdings" w:hAnsi="Wingdings" w:hint="default"/>
+      </w:rPr>
+    </w:lvl>
+    <w:lvl w:ilvl="6" w:tplc="04090001" w:tentative="1">
+      <w:start w:val="1"/>
+      <w:numFmt w:val="bullet"/>
+      <w:lvlText w:val=""/>
+      <w:lvlJc w:val="left"/>
+      <w:pPr>
+        <w:ind w:left="5040" w:hanging="360"/>
+      </w:pPr>
+      <w:rPr>
+        <w:rFonts w:ascii="Symbol" w:hAnsi="Symbol" w:hint="default"/>
+      </w:rPr>
+    </w:lvl>
+    <w:lvl w:ilvl="7" w:tplc="04090003" w:tentative="1">
+      <w:start w:val="1"/>
+      <w:numFmt w:val="bullet"/>
+      <w:lvlText w:val="o"/>
+      <w:lvlJc w:val="left"/>
+      <w:pPr>
+        <w:ind w:left="5760" w:hanging="360"/>
+      </w:pPr>
+      <w:rPr>
+        <w:rFonts w:ascii="Courier New" w:hAnsi="Courier New" w:cs="Courier New" w:hint="default"/>
+      </w:rPr>
+    </w:lvl>
+    <w:lvl w:ilvl="8" w:tplc="04090005" w:tentative="1">
+      <w:start w:val="1"/>
+      <w:numFmt w:val="bullet"/>
+      <w:lvlText w:val=""/>
+      <w:lvlJc w:val="left"/>
+      <w:pPr>
+        <w:ind w:left="6480" w:hanging="360"/>
+      </w:pPr>
+      <w:rPr>
+        <w:rFonts w:ascii="Wingdings" w:hAnsi="Wingdings" w:hint="default"/>
+      </w:rPr>
+    </w:lvl>
+  </w:abstractNum>
   <w:num w:numId="1">
     <w:abstractNumId w:val="0"/>
+  </w:num>
+  <w:num w:numId="2">
+    <w:abstractNumId w:val="1"/>
   </w:num>
 </w:numbering>
 </file>

</xml_diff>

<commit_message>
cth penggunaan vector(lanjutan) dan update log book
</commit_message>
<xml_diff>
--- a/Log Book.docx
+++ b/Log Book.docx
@@ -3072,10 +3072,7 @@
       </w:r>
       <w:proofErr w:type="gramEnd"/>
       <w:r>
-        <w:t xml:space="preserve"> 09</w:t>
-      </w:r>
-      <w:r>
-        <w:t xml:space="preserve"> </w:t>
+        <w:t xml:space="preserve"> 09 </w:t>
       </w:r>
       <w:proofErr w:type="spellStart"/>
       <w:r>
@@ -3087,8 +3084,130 @@
       </w:r>
       <w:r>
         <w:br/>
-        <w:t xml:space="preserve">Scrum Master : </w:t>
-      </w:r>
+        <w:t xml:space="preserve">Scrum Master : Alvin </w:t>
+      </w:r>
+      <w:proofErr w:type="spellStart"/>
+      <w:r>
+        <w:t>Yaputra</w:t>
+      </w:r>
+      <w:proofErr w:type="spellEnd"/>
+    </w:p>
+    <w:p>
+      <w:proofErr w:type="spellStart"/>
+      <w:proofErr w:type="gramStart"/>
+      <w:r>
+        <w:t>Kegiatan</w:t>
+      </w:r>
+      <w:proofErr w:type="spellEnd"/>
+      <w:r>
+        <w:t xml:space="preserve"> :</w:t>
+      </w:r>
+      <w:proofErr w:type="gramEnd"/>
+    </w:p>
+    <w:p>
+      <w:pPr>
+        <w:pStyle w:val="ListParagraph"/>
+        <w:numPr>
+          <w:ilvl w:val="0"/>
+          <w:numId w:val="1"/>
+        </w:numPr>
+      </w:pPr>
+      <w:r>
+        <w:t xml:space="preserve">Mustafa </w:t>
+      </w:r>
+      <w:proofErr w:type="spellStart"/>
+      <w:r>
+        <w:t>Salim</w:t>
+      </w:r>
+      <w:proofErr w:type="spellEnd"/>
+      <w:r>
+        <w:t xml:space="preserve"> -&gt; </w:t>
+      </w:r>
+      <w:proofErr w:type="spellStart"/>
+      <w:r>
+        <w:t>menambahkan</w:t>
+      </w:r>
+      <w:proofErr w:type="spellEnd"/>
+      <w:r>
+        <w:t xml:space="preserve"> slide “Syntax </w:t>
+      </w:r>
+      <w:proofErr w:type="spellStart"/>
+      <w:r>
+        <w:t>Dasar</w:t>
+      </w:r>
+      <w:proofErr w:type="spellEnd"/>
+      <w:r>
+        <w:t xml:space="preserve"> </w:t>
+      </w:r>
+      <w:proofErr w:type="spellStart"/>
+      <w:r>
+        <w:t>Struct</w:t>
+      </w:r>
+      <w:proofErr w:type="spellEnd"/>
+      <w:r>
+        <w:t xml:space="preserve"> </w:t>
+      </w:r>
+      <w:proofErr w:type="spellStart"/>
+      <w:r>
+        <w:t>dan</w:t>
+      </w:r>
+      <w:proofErr w:type="spellEnd"/>
+      <w:r>
+        <w:t xml:space="preserve"> </w:t>
+      </w:r>
+      <w:proofErr w:type="spellStart"/>
+      <w:r>
+        <w:t>Contoh</w:t>
+      </w:r>
+      <w:proofErr w:type="spellEnd"/>
+      <w:r>
+        <w:t xml:space="preserve"> </w:t>
+      </w:r>
+      <w:proofErr w:type="spellStart"/>
+      <w:r>
+        <w:t>Pengunaannya</w:t>
+      </w:r>
+      <w:proofErr w:type="spellEnd"/>
+      <w:r>
+        <w:t>”.</w:t>
+      </w:r>
+    </w:p>
+    <w:p>
+      <w:pPr>
+        <w:pStyle w:val="ListParagraph"/>
+        <w:numPr>
+          <w:ilvl w:val="0"/>
+          <w:numId w:val="1"/>
+        </w:numPr>
+      </w:pPr>
+      <w:r>
+        <w:t xml:space="preserve">Kevin Bowie -&gt; </w:t>
+      </w:r>
+      <w:proofErr w:type="spellStart"/>
+      <w:r>
+        <w:t>menambahkan</w:t>
+      </w:r>
+      <w:proofErr w:type="spellEnd"/>
+      <w:r>
+        <w:t xml:space="preserve"> slide “</w:t>
+      </w:r>
+      <w:proofErr w:type="spellStart"/>
+      <w:r>
+        <w:t>Deskripsi</w:t>
+      </w:r>
+      <w:proofErr w:type="spellEnd"/>
+      <w:r>
+        <w:t xml:space="preserve"> Function”.</w:t>
+      </w:r>
+    </w:p>
+    <w:p>
+      <w:pPr>
+        <w:pStyle w:val="ListParagraph"/>
+        <w:numPr>
+          <w:ilvl w:val="0"/>
+          <w:numId w:val="1"/>
+        </w:numPr>
+      </w:pPr>
       <w:r>
         <w:t xml:space="preserve">Alvin </w:t>
       </w:r>
@@ -3097,16 +3216,85 @@
         <w:t>Yaputra</w:t>
       </w:r>
       <w:proofErr w:type="spellEnd"/>
-    </w:p>
-    <w:p>
-      <w:proofErr w:type="spellStart"/>
+      <w:r>
+        <w:t xml:space="preserve"> -&gt; </w:t>
+      </w:r>
+      <w:proofErr w:type="spellStart"/>
+      <w:r>
+        <w:t>menambahkan</w:t>
+      </w:r>
+      <w:proofErr w:type="spellEnd"/>
+      <w:r>
+        <w:t xml:space="preserve"> slide “</w:t>
+      </w:r>
+      <w:proofErr w:type="spellStart"/>
+      <w:r>
+        <w:t>Deskripsi</w:t>
+      </w:r>
+      <w:proofErr w:type="spellEnd"/>
+      <w:r>
+        <w:t xml:space="preserve"> </w:t>
+      </w:r>
+      <w:proofErr w:type="spellStart"/>
+      <w:r>
+        <w:t>Prosedur</w:t>
+      </w:r>
+      <w:proofErr w:type="spellEnd"/>
+      <w:r>
+        <w:t xml:space="preserve"> </w:t>
+      </w:r>
+      <w:proofErr w:type="spellStart"/>
+      <w:r>
+        <w:t>dan</w:t>
+      </w:r>
+      <w:proofErr w:type="spellEnd"/>
+      <w:r>
+        <w:t xml:space="preserve"> syntax”.</w:t>
+      </w:r>
+    </w:p>
+    <w:p>
+      <w:pPr>
+        <w:pStyle w:val="ListParagraph"/>
+        <w:numPr>
+          <w:ilvl w:val="0"/>
+          <w:numId w:val="1"/>
+        </w:numPr>
+      </w:pPr>
+      <w:r>
+        <w:t xml:space="preserve">Tommy -&gt; </w:t>
+      </w:r>
+      <w:proofErr w:type="spellStart"/>
+      <w:r>
+        <w:t>menambahkan</w:t>
+      </w:r>
+      <w:proofErr w:type="spellEnd"/>
+      <w:r>
+        <w:t xml:space="preserve"> slide “</w:t>
+      </w:r>
+      <w:proofErr w:type="spellStart"/>
+      <w:r>
+        <w:t>Deskripsi</w:t>
+      </w:r>
+      <w:proofErr w:type="spellEnd"/>
+      <w:r>
+        <w:t xml:space="preserve"> </w:t>
+      </w:r>
+      <w:proofErr w:type="spellStart"/>
+      <w:r>
+        <w:t>Struct</w:t>
+      </w:r>
+      <w:proofErr w:type="spellEnd"/>
+      <w:r>
+        <w:t>”.</w:t>
+      </w:r>
+    </w:p>
+    <w:p>
+      <w:r>
+        <w:t xml:space="preserve">Daily Scrum </w:t>
+      </w:r>
       <w:proofErr w:type="gramStart"/>
       <w:r>
-        <w:t>Kegiatan</w:t>
-      </w:r>
-      <w:proofErr w:type="spellEnd"/>
-      <w:r>
-        <w:t xml:space="preserve"> :</w:t>
+        <w:t>Meeting :</w:t>
       </w:r>
       <w:proofErr w:type="gramEnd"/>
     </w:p>
@@ -3115,38 +3303,24 @@
         <w:pStyle w:val="ListParagraph"/>
         <w:numPr>
           <w:ilvl w:val="0"/>
-          <w:numId w:val="1"/>
-        </w:numPr>
-      </w:pPr>
-      <w:r>
-        <w:t xml:space="preserve">Mustafa </w:t>
-      </w:r>
-      <w:proofErr w:type="spellStart"/>
-      <w:r>
-        <w:t>Salim</w:t>
-      </w:r>
-      <w:proofErr w:type="spellEnd"/>
-      <w:r>
-        <w:t xml:space="preserve"> -&gt; </w:t>
-      </w:r>
-      <w:proofErr w:type="spellStart"/>
-      <w:r>
-        <w:t>menambahkan</w:t>
-      </w:r>
-      <w:proofErr w:type="spellEnd"/>
-      <w:r>
-        <w:t xml:space="preserve"> slide “</w:t>
-      </w:r>
-      <w:r>
-        <w:t xml:space="preserve">Syntax </w:t>
-      </w:r>
-      <w:proofErr w:type="spellStart"/>
-      <w:r>
-        <w:t>Dasar</w:t>
-      </w:r>
-      <w:proofErr w:type="spellEnd"/>
-      <w:r>
-        <w:t xml:space="preserve"> </w:t>
+          <w:numId w:val="2"/>
+        </w:numPr>
+      </w:pPr>
+      <w:proofErr w:type="spellStart"/>
+      <w:r>
+        <w:t>Mulai</w:t>
+      </w:r>
+      <w:proofErr w:type="spellEnd"/>
+      <w:r>
+        <w:t xml:space="preserve"> </w:t>
+      </w:r>
+      <w:proofErr w:type="spellStart"/>
+      <w:r>
+        <w:t>mengerjakan</w:t>
+      </w:r>
+      <w:proofErr w:type="spellEnd"/>
+      <w:r>
+        <w:t xml:space="preserve"> sprint backlog “</w:t>
       </w:r>
       <w:proofErr w:type="spellStart"/>
       <w:r>
@@ -3154,6 +3328,80 @@
       </w:r>
       <w:proofErr w:type="spellEnd"/>
       <w:r>
+        <w:t>”</w:t>
+      </w:r>
+    </w:p>
+    <w:p>
+      <w:pPr>
+        <w:pStyle w:val="ListParagraph"/>
+        <w:numPr>
+          <w:ilvl w:val="0"/>
+          <w:numId w:val="2"/>
+        </w:numPr>
+      </w:pPr>
+      <w:proofErr w:type="spellStart"/>
+      <w:r>
+        <w:t>Menyelesaikan</w:t>
+      </w:r>
+      <w:proofErr w:type="spellEnd"/>
+      <w:r>
+        <w:t xml:space="preserve"> on progress backlog </w:t>
+      </w:r>
+      <w:proofErr w:type="spellStart"/>
+      <w:r>
+        <w:t>awal</w:t>
+      </w:r>
+      <w:proofErr w:type="spellEnd"/>
+      <w:r>
+        <w:t xml:space="preserve"> </w:t>
+      </w:r>
+      <w:proofErr w:type="spellStart"/>
+      <w:r>
+        <w:t>yaitu</w:t>
+      </w:r>
+      <w:proofErr w:type="spellEnd"/>
+      <w:r>
+        <w:t xml:space="preserve"> “</w:t>
+      </w:r>
+      <w:proofErr w:type="spellStart"/>
+      <w:r>
+        <w:t>Struct</w:t>
+      </w:r>
+      <w:proofErr w:type="spellEnd"/>
+      <w:r>
+        <w:t>”</w:t>
+      </w:r>
+    </w:p>
+    <w:p>
+      <w:pPr>
+        <w:pStyle w:val="ListParagraph"/>
+        <w:numPr>
+          <w:ilvl w:val="0"/>
+          <w:numId w:val="2"/>
+        </w:numPr>
+      </w:pPr>
+      <w:proofErr w:type="spellStart"/>
+      <w:r>
+        <w:t>Mulai</w:t>
+      </w:r>
+      <w:proofErr w:type="spellEnd"/>
+      <w:r>
+        <w:t xml:space="preserve"> </w:t>
+      </w:r>
+      <w:proofErr w:type="spellStart"/>
+      <w:r>
+        <w:t>mengerjakan</w:t>
+      </w:r>
+      <w:proofErr w:type="spellEnd"/>
+      <w:r>
+        <w:t xml:space="preserve"> sprint backlog “</w:t>
+      </w:r>
+      <w:proofErr w:type="spellStart"/>
+      <w:r>
+        <w:t>Prosedur</w:t>
+      </w:r>
+      <w:proofErr w:type="spellEnd"/>
+      <w:r>
         <w:t xml:space="preserve"> </w:t>
       </w:r>
       <w:proofErr w:type="spellStart"/>
@@ -3166,310 +3414,33 @@
       </w:r>
       <w:proofErr w:type="spellStart"/>
       <w:r>
-        <w:t>Contoh</w:t>
-      </w:r>
-      <w:proofErr w:type="spellEnd"/>
-      <w:r>
-        <w:t xml:space="preserve"> </w:t>
-      </w:r>
-      <w:proofErr w:type="spellStart"/>
-      <w:r>
-        <w:t>Pengunaannya</w:t>
-      </w:r>
-      <w:proofErr w:type="spellEnd"/>
-      <w:r>
-        <w:t>”.</w:t>
-      </w:r>
-    </w:p>
-    <w:p>
-      <w:pPr>
-        <w:pStyle w:val="ListParagraph"/>
-        <w:numPr>
-          <w:ilvl w:val="0"/>
-          <w:numId w:val="1"/>
-        </w:numPr>
-      </w:pPr>
-      <w:r>
-        <w:t xml:space="preserve">Kevin Bowie -&gt; </w:t>
-      </w:r>
-      <w:proofErr w:type="spellStart"/>
-      <w:r>
-        <w:t>menambahkan</w:t>
-      </w:r>
-      <w:proofErr w:type="spellEnd"/>
-      <w:r>
-        <w:t xml:space="preserve"> slide “</w:t>
-      </w:r>
-      <w:proofErr w:type="spellStart"/>
-      <w:r>
-        <w:t>Deskripsi</w:t>
-      </w:r>
-      <w:proofErr w:type="spellEnd"/>
-      <w:r>
-        <w:t xml:space="preserve"> Function</w:t>
-      </w:r>
-      <w:r>
-        <w:t>”.</w:t>
-      </w:r>
-    </w:p>
-    <w:p>
-      <w:pPr>
-        <w:pStyle w:val="ListParagraph"/>
-        <w:numPr>
-          <w:ilvl w:val="0"/>
-          <w:numId w:val="1"/>
-        </w:numPr>
-      </w:pPr>
-      <w:r>
-        <w:t xml:space="preserve">Alvin </w:t>
-      </w:r>
-      <w:proofErr w:type="spellStart"/>
-      <w:r>
-        <w:t>Yaputra</w:t>
-      </w:r>
-      <w:proofErr w:type="spellEnd"/>
-      <w:r>
-        <w:t xml:space="preserve"> -&gt; </w:t>
-      </w:r>
-      <w:proofErr w:type="spellStart"/>
-      <w:r>
-        <w:t>menambahka</w:t>
-      </w:r>
-      <w:r>
-        <w:t>n</w:t>
-      </w:r>
-      <w:proofErr w:type="spellEnd"/>
-      <w:r>
-        <w:t xml:space="preserve"> slide “</w:t>
-      </w:r>
-      <w:proofErr w:type="spellStart"/>
-      <w:r>
-        <w:t>Deskripsi</w:t>
-      </w:r>
-      <w:proofErr w:type="spellEnd"/>
-      <w:r>
-        <w:t xml:space="preserve"> </w:t>
-      </w:r>
-      <w:proofErr w:type="spellStart"/>
-      <w:r>
-        <w:t>Prosedur</w:t>
-      </w:r>
-      <w:proofErr w:type="spellEnd"/>
-      <w:r>
-        <w:t xml:space="preserve"> </w:t>
-      </w:r>
-      <w:proofErr w:type="spellStart"/>
-      <w:r>
-        <w:t>dan</w:t>
-      </w:r>
-      <w:proofErr w:type="spellEnd"/>
-      <w:r>
-        <w:t xml:space="preserve"> syntax</w:t>
-      </w:r>
-      <w:r>
-        <w:t>”.</w:t>
-      </w:r>
-    </w:p>
-    <w:p>
-      <w:pPr>
-        <w:pStyle w:val="ListParagraph"/>
-        <w:numPr>
-          <w:ilvl w:val="0"/>
-          <w:numId w:val="1"/>
-        </w:numPr>
-      </w:pPr>
-      <w:r>
-        <w:t xml:space="preserve">Tommy -&gt; </w:t>
-      </w:r>
-      <w:proofErr w:type="spellStart"/>
-      <w:r>
-        <w:t>menambahkan</w:t>
-      </w:r>
-      <w:proofErr w:type="spellEnd"/>
-      <w:r>
-        <w:t xml:space="preserve"> slide “</w:t>
-      </w:r>
-      <w:proofErr w:type="spellStart"/>
-      <w:r>
-        <w:t>Deskripsi</w:t>
-      </w:r>
-      <w:proofErr w:type="spellEnd"/>
-      <w:r>
-        <w:t xml:space="preserve"> </w:t>
-      </w:r>
-      <w:proofErr w:type="spellStart"/>
-      <w:r>
-        <w:t>Struct</w:t>
+        <w:t>Fungsi</w:t>
       </w:r>
       <w:proofErr w:type="spellEnd"/>
       <w:r>
         <w:t>”</w:t>
       </w:r>
-      <w:r>
-        <w:t>.</w:t>
-      </w:r>
-    </w:p>
-    <w:p>
-      <w:r>
-        <w:t xml:space="preserve">Daily Scrum </w:t>
-      </w:r>
+    </w:p>
+    <w:p>
+      <w:pPr>
+        <w:pStyle w:val="ListParagraph"/>
+        <w:jc w:val="center"/>
+      </w:pPr>
+    </w:p>
+    <w:p>
+      <w:pPr>
+        <w:pStyle w:val="ListParagraph"/>
+        <w:ind w:left="0"/>
+        <w:jc w:val="center"/>
+      </w:pPr>
       <w:proofErr w:type="gramStart"/>
       <w:r>
-        <w:t>Meeting :</w:t>
+        <w:t>Progress :</w:t>
       </w:r>
       <w:proofErr w:type="gramEnd"/>
-    </w:p>
-    <w:p>
-      <w:pPr>
-        <w:pStyle w:val="ListParagraph"/>
-        <w:numPr>
-          <w:ilvl w:val="0"/>
-          <w:numId w:val="2"/>
-        </w:numPr>
-      </w:pPr>
-      <w:proofErr w:type="spellStart"/>
-      <w:r>
-        <w:t>Mulai</w:t>
-      </w:r>
-      <w:proofErr w:type="spellEnd"/>
-      <w:r>
-        <w:t xml:space="preserve"> </w:t>
-      </w:r>
-      <w:proofErr w:type="spellStart"/>
-      <w:r>
-        <w:t>mengerjakan</w:t>
-      </w:r>
-      <w:proofErr w:type="spellEnd"/>
-      <w:r>
-        <w:t xml:space="preserve"> sprint backlog “</w:t>
-      </w:r>
-      <w:proofErr w:type="spellStart"/>
-      <w:r>
-        <w:t>Struct</w:t>
-      </w:r>
-      <w:proofErr w:type="spellEnd"/>
-      <w:r>
-        <w:t>”</w:t>
-      </w:r>
-    </w:p>
-    <w:p>
-      <w:pPr>
-        <w:pStyle w:val="ListParagraph"/>
-        <w:numPr>
-          <w:ilvl w:val="0"/>
-          <w:numId w:val="2"/>
-        </w:numPr>
-      </w:pPr>
-      <w:proofErr w:type="spellStart"/>
-      <w:r>
-        <w:t>Menyelesaikan</w:t>
-      </w:r>
-      <w:proofErr w:type="spellEnd"/>
-      <w:r>
-        <w:t xml:space="preserve"> on progress backlog </w:t>
-      </w:r>
-      <w:proofErr w:type="spellStart"/>
-      <w:r>
-        <w:t>awal</w:t>
-      </w:r>
-      <w:proofErr w:type="spellEnd"/>
-      <w:r>
-        <w:t xml:space="preserve"> </w:t>
-      </w:r>
-      <w:proofErr w:type="spellStart"/>
-      <w:r>
-        <w:t>yaitu</w:t>
-      </w:r>
-      <w:proofErr w:type="spellEnd"/>
-      <w:r>
-        <w:t xml:space="preserve"> “</w:t>
-      </w:r>
-      <w:proofErr w:type="spellStart"/>
-      <w:r>
-        <w:t>Str</w:t>
-      </w:r>
-      <w:r>
-        <w:t>uct</w:t>
-      </w:r>
-      <w:proofErr w:type="spellEnd"/>
-      <w:r>
-        <w:t>”</w:t>
-      </w:r>
-    </w:p>
-    <w:p>
-      <w:pPr>
-        <w:pStyle w:val="ListParagraph"/>
-        <w:numPr>
-          <w:ilvl w:val="0"/>
-          <w:numId w:val="2"/>
-        </w:numPr>
-      </w:pPr>
-      <w:proofErr w:type="spellStart"/>
-      <w:r>
-        <w:t>Mulai</w:t>
-      </w:r>
-      <w:proofErr w:type="spellEnd"/>
-      <w:r>
-        <w:t xml:space="preserve"> </w:t>
-      </w:r>
-      <w:proofErr w:type="spellStart"/>
-      <w:r>
-        <w:t>mengerjakan</w:t>
-      </w:r>
-      <w:proofErr w:type="spellEnd"/>
-      <w:r>
-        <w:t xml:space="preserve"> sprint backlog “</w:t>
-      </w:r>
-      <w:proofErr w:type="spellStart"/>
-      <w:r>
-        <w:t>Prosedur</w:t>
-      </w:r>
-      <w:proofErr w:type="spellEnd"/>
-      <w:r>
-        <w:t xml:space="preserve"> </w:t>
-      </w:r>
-      <w:proofErr w:type="spellStart"/>
-      <w:r>
-        <w:t>dan</w:t>
-      </w:r>
-      <w:proofErr w:type="spellEnd"/>
-      <w:r>
-        <w:t xml:space="preserve"> </w:t>
-      </w:r>
-      <w:proofErr w:type="spellStart"/>
-      <w:r>
-        <w:t>Fungsi</w:t>
-      </w:r>
-      <w:proofErr w:type="spellEnd"/>
-      <w:r>
-        <w:t>”</w:t>
-      </w:r>
-    </w:p>
-    <w:p>
-      <w:pPr>
-        <w:pStyle w:val="ListParagraph"/>
-        <w:jc w:val="center"/>
-      </w:pPr>
-    </w:p>
-    <w:p>
-      <w:pPr>
-        <w:pStyle w:val="ListParagraph"/>
-        <w:ind w:left="0"/>
-        <w:jc w:val="center"/>
-      </w:pPr>
-      <w:proofErr w:type="gramStart"/>
-      <w:r>
-        <w:t>Progress :</w:t>
-      </w:r>
-      <w:proofErr w:type="gramEnd"/>
-      <w:r>
-        <w:t xml:space="preserve"> 72</w:t>
-      </w:r>
-      <w:r>
-        <w:t xml:space="preserve"> %</w:t>
-      </w:r>
-      <w:bookmarkStart w:id="0" w:name="_GoBack"/>
-      <w:bookmarkEnd w:id="0"/>
+      <w:r>
+        <w:t xml:space="preserve"> 72 %</w:t>
+      </w:r>
     </w:p>
     <w:p>
       <w:pPr>
@@ -3524,7 +3495,388 @@
         </w:drawing>
       </w:r>
     </w:p>
-    <w:p/>
+    <w:p>
+      <w:r>
+        <w:br w:type="page"/>
+      </w:r>
+    </w:p>
+    <w:p>
+      <w:proofErr w:type="spellStart"/>
+      <w:proofErr w:type="gramStart"/>
+      <w:r>
+        <w:lastRenderedPageBreak/>
+        <w:t>Tanggal</w:t>
+      </w:r>
+      <w:proofErr w:type="spellEnd"/>
+      <w:r>
+        <w:t xml:space="preserve"> :</w:t>
+      </w:r>
+      <w:proofErr w:type="gramEnd"/>
+      <w:r>
+        <w:t xml:space="preserve"> 10</w:t>
+      </w:r>
+      <w:r>
+        <w:t xml:space="preserve"> </w:t>
+      </w:r>
+      <w:proofErr w:type="spellStart"/>
+      <w:r>
+        <w:t>Juni</w:t>
+      </w:r>
+      <w:proofErr w:type="spellEnd"/>
+      <w:r>
+        <w:t xml:space="preserve"> 2015</w:t>
+      </w:r>
+      <w:r>
+        <w:br/>
+        <w:t xml:space="preserve">Scrum Master : Alvin </w:t>
+      </w:r>
+      <w:proofErr w:type="spellStart"/>
+      <w:r>
+        <w:t>Yaputra</w:t>
+      </w:r>
+      <w:proofErr w:type="spellEnd"/>
+    </w:p>
+    <w:p>
+      <w:proofErr w:type="spellStart"/>
+      <w:proofErr w:type="gramStart"/>
+      <w:r>
+        <w:t>Kegiatan</w:t>
+      </w:r>
+      <w:proofErr w:type="spellEnd"/>
+      <w:r>
+        <w:t xml:space="preserve"> :</w:t>
+      </w:r>
+      <w:proofErr w:type="gramEnd"/>
+    </w:p>
+    <w:p>
+      <w:pPr>
+        <w:pStyle w:val="ListParagraph"/>
+        <w:numPr>
+          <w:ilvl w:val="0"/>
+          <w:numId w:val="1"/>
+        </w:numPr>
+      </w:pPr>
+      <w:r>
+        <w:t xml:space="preserve">Mustafa </w:t>
+      </w:r>
+      <w:proofErr w:type="spellStart"/>
+      <w:r>
+        <w:t>Salim</w:t>
+      </w:r>
+      <w:proofErr w:type="spellEnd"/>
+      <w:r>
+        <w:t xml:space="preserve"> -&gt; </w:t>
+      </w:r>
+      <w:proofErr w:type="spellStart"/>
+      <w:r>
+        <w:t>menambahkan</w:t>
+      </w:r>
+      <w:proofErr w:type="spellEnd"/>
+      <w:r>
+        <w:t xml:space="preserve"> slide “</w:t>
+      </w:r>
+      <w:proofErr w:type="spellStart"/>
+      <w:r>
+        <w:t>Contoh</w:t>
+      </w:r>
+      <w:proofErr w:type="spellEnd"/>
+      <w:r>
+        <w:t xml:space="preserve"> </w:t>
+      </w:r>
+      <w:proofErr w:type="spellStart"/>
+      <w:r>
+        <w:t>Penggunaan</w:t>
+      </w:r>
+      <w:proofErr w:type="spellEnd"/>
+      <w:r>
+        <w:t xml:space="preserve"> Function</w:t>
+      </w:r>
+      <w:r>
+        <w:t>”.</w:t>
+      </w:r>
+    </w:p>
+    <w:p>
+      <w:pPr>
+        <w:pStyle w:val="ListParagraph"/>
+        <w:numPr>
+          <w:ilvl w:val="0"/>
+          <w:numId w:val="1"/>
+        </w:numPr>
+      </w:pPr>
+      <w:r>
+        <w:t xml:space="preserve">Kevin Bowie -&gt; </w:t>
+      </w:r>
+      <w:proofErr w:type="spellStart"/>
+      <w:r>
+        <w:t>menambahkan</w:t>
+      </w:r>
+      <w:proofErr w:type="spellEnd"/>
+      <w:r>
+        <w:t xml:space="preserve"> slide “</w:t>
+      </w:r>
+      <w:proofErr w:type="spellStart"/>
+      <w:r>
+        <w:t>Contoh</w:t>
+      </w:r>
+      <w:proofErr w:type="spellEnd"/>
+      <w:r>
+        <w:t xml:space="preserve"> </w:t>
+      </w:r>
+      <w:proofErr w:type="spellStart"/>
+      <w:r>
+        <w:t>Pengunaan</w:t>
+      </w:r>
+      <w:proofErr w:type="spellEnd"/>
+      <w:r>
+        <w:t xml:space="preserve"> </w:t>
+      </w:r>
+      <w:proofErr w:type="spellStart"/>
+      <w:r>
+        <w:t>Rekursif</w:t>
+      </w:r>
+      <w:proofErr w:type="spellEnd"/>
+      <w:r>
+        <w:t>”.</w:t>
+      </w:r>
+    </w:p>
+    <w:p>
+      <w:pPr>
+        <w:pStyle w:val="ListParagraph"/>
+        <w:numPr>
+          <w:ilvl w:val="0"/>
+          <w:numId w:val="1"/>
+        </w:numPr>
+      </w:pPr>
+      <w:r>
+        <w:t xml:space="preserve">Alvin </w:t>
+      </w:r>
+      <w:proofErr w:type="spellStart"/>
+      <w:r>
+        <w:t>Yaputra</w:t>
+      </w:r>
+      <w:proofErr w:type="spellEnd"/>
+      <w:r>
+        <w:t xml:space="preserve"> -&gt; </w:t>
+      </w:r>
+      <w:proofErr w:type="spellStart"/>
+      <w:r>
+        <w:t>menambahkan</w:t>
+      </w:r>
+      <w:proofErr w:type="spellEnd"/>
+      <w:r>
+        <w:t xml:space="preserve"> slide “</w:t>
+      </w:r>
+      <w:proofErr w:type="spellStart"/>
+      <w:r>
+        <w:t>Contoh</w:t>
+      </w:r>
+      <w:proofErr w:type="spellEnd"/>
+      <w:r>
+        <w:t xml:space="preserve"> </w:t>
+      </w:r>
+      <w:proofErr w:type="spellStart"/>
+      <w:r>
+        <w:t>Penggunaan</w:t>
+      </w:r>
+      <w:proofErr w:type="spellEnd"/>
+      <w:r>
+        <w:t xml:space="preserve"> </w:t>
+      </w:r>
+      <w:proofErr w:type="spellStart"/>
+      <w:r>
+        <w:t>Prosedur</w:t>
+      </w:r>
+      <w:proofErr w:type="spellEnd"/>
+      <w:r>
+        <w:t>”.</w:t>
+      </w:r>
+    </w:p>
+    <w:p>
+      <w:pPr>
+        <w:pStyle w:val="ListParagraph"/>
+        <w:numPr>
+          <w:ilvl w:val="0"/>
+          <w:numId w:val="1"/>
+        </w:numPr>
+      </w:pPr>
+      <w:r>
+        <w:t xml:space="preserve">Tommy -&gt; </w:t>
+      </w:r>
+      <w:proofErr w:type="spellStart"/>
+      <w:r>
+        <w:t>men</w:t>
+      </w:r>
+      <w:r>
+        <w:t>ambahkan</w:t>
+      </w:r>
+      <w:proofErr w:type="spellEnd"/>
+      <w:r>
+        <w:t xml:space="preserve"> slide “</w:t>
+      </w:r>
+      <w:proofErr w:type="spellStart"/>
+      <w:r>
+        <w:t>Deskripsi</w:t>
+      </w:r>
+      <w:proofErr w:type="spellEnd"/>
+      <w:r>
+        <w:t xml:space="preserve"> </w:t>
+      </w:r>
+      <w:proofErr w:type="spellStart"/>
+      <w:r>
+        <w:t>Rekursif</w:t>
+      </w:r>
+      <w:proofErr w:type="spellEnd"/>
+      <w:r>
+        <w:t>”.</w:t>
+      </w:r>
+    </w:p>
+    <w:p>
+      <w:r>
+        <w:t xml:space="preserve">Daily Scrum </w:t>
+      </w:r>
+      <w:proofErr w:type="gramStart"/>
+      <w:r>
+        <w:t>Meeting :</w:t>
+      </w:r>
+      <w:proofErr w:type="gramEnd"/>
+    </w:p>
+    <w:p>
+      <w:pPr>
+        <w:pStyle w:val="ListParagraph"/>
+        <w:numPr>
+          <w:ilvl w:val="0"/>
+          <w:numId w:val="2"/>
+        </w:numPr>
+      </w:pPr>
+      <w:proofErr w:type="spellStart"/>
+      <w:r>
+        <w:t>Menyelesaikan</w:t>
+      </w:r>
+      <w:proofErr w:type="spellEnd"/>
+      <w:r>
+        <w:t xml:space="preserve"> on progr</w:t>
+      </w:r>
+      <w:r>
+        <w:t xml:space="preserve">ess backlog </w:t>
+      </w:r>
+      <w:proofErr w:type="spellStart"/>
+      <w:r>
+        <w:t>awal</w:t>
+      </w:r>
+      <w:proofErr w:type="spellEnd"/>
+      <w:r>
+        <w:t xml:space="preserve"> </w:t>
+      </w:r>
+      <w:proofErr w:type="spellStart"/>
+      <w:r>
+        <w:t>yaitu</w:t>
+      </w:r>
+      <w:proofErr w:type="spellEnd"/>
+      <w:r>
+        <w:t xml:space="preserve"> “</w:t>
+      </w:r>
+      <w:proofErr w:type="spellStart"/>
+      <w:r>
+        <w:t>Prosedur</w:t>
+      </w:r>
+      <w:proofErr w:type="spellEnd"/>
+      <w:r>
+        <w:t xml:space="preserve"> </w:t>
+      </w:r>
+      <w:proofErr w:type="spellStart"/>
+      <w:r>
+        <w:t>dan</w:t>
+      </w:r>
+      <w:proofErr w:type="spellEnd"/>
+      <w:r>
+        <w:t xml:space="preserve"> </w:t>
+      </w:r>
+      <w:proofErr w:type="spellStart"/>
+      <w:r>
+        <w:t>Fungsi</w:t>
+      </w:r>
+      <w:proofErr w:type="spellEnd"/>
+      <w:r>
+        <w:t>”</w:t>
+      </w:r>
+    </w:p>
+    <w:p>
+      <w:pPr>
+        <w:pStyle w:val="ListParagraph"/>
+        <w:jc w:val="center"/>
+      </w:pPr>
+    </w:p>
+    <w:p>
+      <w:pPr>
+        <w:pStyle w:val="ListParagraph"/>
+        <w:ind w:left="0"/>
+        <w:jc w:val="center"/>
+      </w:pPr>
+      <w:proofErr w:type="gramStart"/>
+      <w:r>
+        <w:t>P</w:t>
+      </w:r>
+      <w:r>
+        <w:t>rogress :</w:t>
+      </w:r>
+      <w:proofErr w:type="gramEnd"/>
+      <w:r>
+        <w:t xml:space="preserve"> 80</w:t>
+      </w:r>
+      <w:r>
+        <w:t xml:space="preserve"> %</w:t>
+      </w:r>
+    </w:p>
+    <w:p>
+      <w:bookmarkStart w:id="0" w:name="_GoBack"/>
+      <w:r>
+        <w:rPr>
+          <w:noProof/>
+        </w:rPr>
+        <w:drawing>
+          <wp:inline distT="0" distB="0" distL="0" distR="0">
+            <wp:extent cx="5943600" cy="3056255"/>
+            <wp:effectExtent l="0" t="0" r="0" b="0"/>
+            <wp:docPr id="6" name="Picture 6"/>
+            <wp:cNvGraphicFramePr>
+              <a:graphicFrameLocks xmlns:a="http://schemas.openxmlformats.org/drawingml/2006/main" noChangeAspect="1"/>
+            </wp:cNvGraphicFramePr>
+            <a:graphic xmlns:a="http://schemas.openxmlformats.org/drawingml/2006/main">
+              <a:graphicData uri="http://schemas.openxmlformats.org/drawingml/2006/picture">
+                <pic:pic xmlns:pic="http://schemas.openxmlformats.org/drawingml/2006/picture">
+                  <pic:nvPicPr>
+                    <pic:cNvPr id="6" name="Trell.PNG"/>
+                    <pic:cNvPicPr/>
+                  </pic:nvPicPr>
+                  <pic:blipFill>
+                    <a:blip r:embed="rId14">
+                      <a:extLst>
+                        <a:ext uri="{28A0092B-C50C-407E-A947-70E740481C1C}">
+                          <a14:useLocalDpi xmlns:a14="http://schemas.microsoft.com/office/drawing/2010/main" val="0"/>
+                        </a:ext>
+                      </a:extLst>
+                    </a:blip>
+                    <a:stretch>
+                      <a:fillRect/>
+                    </a:stretch>
+                  </pic:blipFill>
+                  <pic:spPr>
+                    <a:xfrm>
+                      <a:off x="0" y="0"/>
+                      <a:ext cx="5943600" cy="3056255"/>
+                    </a:xfrm>
+                    <a:prstGeom prst="rect">
+                      <a:avLst/>
+                    </a:prstGeom>
+                  </pic:spPr>
+                </pic:pic>
+              </a:graphicData>
+            </a:graphic>
+          </wp:inline>
+        </w:drawing>
+      </w:r>
+      <w:bookmarkEnd w:id="0"/>
+    </w:p>
     <w:sectPr>
       <w:pgSz w:w="12240" w:h="15840"/>
       <w:pgMar w:top="1440" w:right="1440" w:bottom="1440" w:left="1440" w:header="720" w:footer="720" w:gutter="0"/>

</xml_diff>